<commit_message>
changes to word docs
</commit_message>
<xml_diff>
--- a/Word Docs/Document 13.docx
+++ b/Word Docs/Document 13.docx
@@ -6,131 +6,63 @@
       <w:pPr>
         <w:rPr>
           <w:b/>
-          <w:sz w:val="36"/>
-          <w:szCs w:val="36"/>
-          <w:u w:val="single"/>
-        </w:rPr>
-      </w:pPr>
-    </w:p>
-    <w:p>
-      <w:pPr>
-        <w:rPr>
-          <w:b/>
-          <w:sz w:val="36"/>
-          <w:szCs w:val="36"/>
-          <w:u w:val="single"/>
-        </w:rPr>
-      </w:pPr>
-    </w:p>
-    <w:p>
-      <w:pPr>
-        <w:rPr>
-          <w:b/>
-          <w:sz w:val="36"/>
-          <w:szCs w:val="36"/>
-          <w:u w:val="single"/>
-        </w:rPr>
-      </w:pPr>
-    </w:p>
-    <w:p>
-      <w:pPr>
-        <w:rPr>
-          <w:b/>
-          <w:sz w:val="36"/>
-          <w:szCs w:val="36"/>
-          <w:u w:val="single"/>
-        </w:rPr>
-      </w:pPr>
-    </w:p>
-    <w:p>
-      <w:pPr>
-        <w:rPr>
-          <w:b/>
-          <w:sz w:val="36"/>
-          <w:szCs w:val="36"/>
-          <w:u w:val="single"/>
-        </w:rPr>
-      </w:pPr>
-    </w:p>
-    <w:p>
-      <w:pPr>
-        <w:rPr>
-          <w:b/>
-          <w:sz w:val="36"/>
-          <w:szCs w:val="36"/>
-          <w:u w:val="single"/>
-        </w:rPr>
-      </w:pPr>
-    </w:p>
-    <w:p>
-      <w:pPr>
-        <w:rPr>
-          <w:b/>
-          <w:sz w:val="36"/>
-          <w:szCs w:val="36"/>
-          <w:u w:val="single"/>
-        </w:rPr>
-      </w:pPr>
-    </w:p>
-    <w:p>
-      <w:pPr>
-        <w:jc w:val="center"/>
-        <w:rPr>
-          <w:b/>
-          <w:bCs/>
-          <w:sz w:val="60"/>
-          <w:szCs w:val="60"/>
-          <w:u w:val="single"/>
-        </w:rPr>
-      </w:pPr>
-    </w:p>
-    <w:p>
-      <w:pPr>
-        <w:jc w:val="center"/>
-        <w:rPr>
-          <w:b/>
           <w:bCs/>
           <w:sz w:val="40"/>
           <w:szCs w:val="40"/>
         </w:rPr>
       </w:pPr>
+    </w:p>
+    <w:p>
+      <w:pPr>
+        <w:rPr>
+          <w:b/>
+          <w:bCs/>
+          <w:sz w:val="36"/>
+          <w:szCs w:val="36"/>
+        </w:rPr>
+      </w:pPr>
       <w:r>
         <w:rPr>
           <w:b/>
           <w:bCs/>
-          <w:sz w:val="40"/>
-          <w:szCs w:val="40"/>
-        </w:rPr>
-        <w:t>Global Internal Audit Standards Readiness Assessment Report</w:t>
+          <w:sz w:val="36"/>
+          <w:szCs w:val="36"/>
+        </w:rPr>
+        <w:t xml:space="preserve"> </w:t>
       </w:r>
-    </w:p>
-    <w:p>
-      <w:pPr>
-        <w:jc w:val="center"/>
+      <w:r>
         <w:rPr>
           <w:b/>
           <w:bCs/>
-          <w:sz w:val="40"/>
-          <w:szCs w:val="40"/>
-        </w:rPr>
-      </w:pPr>
-    </w:p>
-    <w:p>
-      <w:pPr>
-        <w:jc w:val="center"/>
+          <w:sz w:val="36"/>
+          <w:szCs w:val="36"/>
+        </w:rPr>
+        <w:tab/>
+      </w:r>
+      <w:r>
         <w:rPr>
           <w:b/>
           <w:bCs/>
-          <w:sz w:val="40"/>
-          <w:szCs w:val="40"/>
-        </w:rPr>
-      </w:pPr>
+          <w:sz w:val="36"/>
+          <w:szCs w:val="36"/>
+        </w:rPr>
+        <w:tab/>
+      </w:r>
       <w:r>
         <w:rPr>
           <w:b/>
           <w:bCs/>
-          <w:sz w:val="40"/>
-          <w:szCs w:val="40"/>
+          <w:sz w:val="36"/>
+          <w:szCs w:val="36"/>
+        </w:rPr>
+        <w:tab/>
+      </w:r>
+      <w:r>
+        <w:rPr>
+          <w:b/>
+          <w:bCs/>
+          <w:sz w:val="36"/>
+          <w:szCs w:val="36"/>
         </w:rPr>
         <w:t xml:space="preserve">Current Stage: </w:t>
       </w:r>
@@ -138,8 +70,8 @@
         <w:rPr>
           <w:b/>
           <w:bCs/>
-          <w:sz w:val="40"/>
-          <w:szCs w:val="40"/>
+          <w:sz w:val="36"/>
+          <w:szCs w:val="36"/>
         </w:rPr>
         <w:t>Potential Explorer</w:t>
       </w:r>
@@ -236,6 +168,7 @@
     </w:p>
     <w:p/>
     <w:sectPr>
+      <w:headerReference w:type="default" r:id="rId7"/>
       <w:pgSz w:w="12240" w:h="15840"/>
       <w:pgMar w:top="1440" w:right="1440" w:bottom="1440" w:left="1440" w:header="720" w:footer="720" w:gutter="0"/>
       <w:pgNumType w:start="1"/>
@@ -243,6 +176,90 @@
     </w:sectPr>
   </w:body>
 </w:document>
+</file>
+
+<file path=word/endnotes.xml><?xml version="1.0" encoding="utf-8"?>
+<w:endnotes xmlns:wpc="http://schemas.microsoft.com/office/word/2010/wordprocessingCanvas" xmlns:cx="http://schemas.microsoft.com/office/drawing/2014/chartex" xmlns:cx1="http://schemas.microsoft.com/office/drawing/2015/9/8/chartex" xmlns:cx2="http://schemas.microsoft.com/office/drawing/2015/10/21/chartex" xmlns:cx3="http://schemas.microsoft.com/office/drawing/2016/5/9/chartex" xmlns:cx4="http://schemas.microsoft.com/office/drawing/2016/5/10/chartex" xmlns:cx5="http://schemas.microsoft.com/office/drawing/2016/5/11/chartex" xmlns:cx6="http://schemas.microsoft.com/office/drawing/2016/5/12/chartex" xmlns:cx7="http://schemas.microsoft.com/office/drawing/2016/5/13/chartex" xmlns:cx8="http://schemas.microsoft.com/office/drawing/2016/5/14/chartex" xmlns:mc="http://schemas.openxmlformats.org/markup-compatibility/2006" xmlns:aink="http://schemas.microsoft.com/office/drawing/2016/ink" xmlns:am3d="http://schemas.microsoft.com/office/drawing/2017/model3d" xmlns:o="urn:schemas-microsoft-com:office:office" xmlns:oel="http://schemas.microsoft.com/office/2019/extlst" xmlns:r="http://schemas.openxmlformats.org/officeDocument/2006/relationships" xmlns:m="http://schemas.openxmlformats.org/officeDocument/2006/math" xmlns:v="urn:schemas-microsoft-com:vml" xmlns:wp14="http://schemas.microsoft.com/office/word/2010/wordprocessingDrawing" xmlns:wp="http://schemas.openxmlformats.org/drawingml/2006/wordprocessingDrawing" xmlns:w10="urn:schemas-microsoft-com:office:word" xmlns:w="http://schemas.openxmlformats.org/wordprocessingml/2006/main" xmlns:w14="http://schemas.microsoft.com/office/word/2010/wordml" xmlns:w15="http://schemas.microsoft.com/office/word/2012/wordml" xmlns:w16cex="http://schemas.microsoft.com/office/word/2018/wordml/cex" xmlns:w16cid="http://schemas.microsoft.com/office/word/2016/wordml/cid" xmlns:w16="http://schemas.microsoft.com/office/word/2018/wordml" xmlns:w16du="http://schemas.microsoft.com/office/word/2023/wordml/word16du" xmlns:w16sdtdh="http://schemas.microsoft.com/office/word/2020/wordml/sdtdatahash" xmlns:w16se="http://schemas.microsoft.com/office/word/2015/wordml/symex" xmlns:wpg="http://schemas.microsoft.com/office/word/2010/wordprocessingGroup" xmlns:wpi="http://schemas.microsoft.com/office/word/2010/wordprocessingInk" xmlns:wne="http://schemas.microsoft.com/office/word/2006/wordml" xmlns:wps="http://schemas.microsoft.com/office/word/2010/wordprocessingShape" mc:Ignorable="w14 w15 w16se w16cid w16 w16cex w16sdtdh w16du wp14">
+  <w:endnote w:type="separator" w:id="-1">
+    <w:p>
+      <w:pPr>
+        <w:spacing w:after="0" w:line="240" w:lineRule="auto"/>
+      </w:pPr>
+      <w:r>
+        <w:separator/>
+      </w:r>
+    </w:p>
+  </w:endnote>
+  <w:endnote w:type="continuationSeparator" w:id="0">
+    <w:p>
+      <w:pPr>
+        <w:spacing w:after="0" w:line="240" w:lineRule="auto"/>
+      </w:pPr>
+      <w:r>
+        <w:continuationSeparator/>
+      </w:r>
+    </w:p>
+  </w:endnote>
+</w:endnotes>
+</file>
+
+<file path=word/footnotes.xml><?xml version="1.0" encoding="utf-8"?>
+<w:footnotes xmlns:wpc="http://schemas.microsoft.com/office/word/2010/wordprocessingCanvas" xmlns:cx="http://schemas.microsoft.com/office/drawing/2014/chartex" xmlns:cx1="http://schemas.microsoft.com/office/drawing/2015/9/8/chartex" xmlns:cx2="http://schemas.microsoft.com/office/drawing/2015/10/21/chartex" xmlns:cx3="http://schemas.microsoft.com/office/drawing/2016/5/9/chartex" xmlns:cx4="http://schemas.microsoft.com/office/drawing/2016/5/10/chartex" xmlns:cx5="http://schemas.microsoft.com/office/drawing/2016/5/11/chartex" xmlns:cx6="http://schemas.microsoft.com/office/drawing/2016/5/12/chartex" xmlns:cx7="http://schemas.microsoft.com/office/drawing/2016/5/13/chartex" xmlns:cx8="http://schemas.microsoft.com/office/drawing/2016/5/14/chartex" xmlns:mc="http://schemas.openxmlformats.org/markup-compatibility/2006" xmlns:aink="http://schemas.microsoft.com/office/drawing/2016/ink" xmlns:am3d="http://schemas.microsoft.com/office/drawing/2017/model3d" xmlns:o="urn:schemas-microsoft-com:office:office" xmlns:oel="http://schemas.microsoft.com/office/2019/extlst" xmlns:r="http://schemas.openxmlformats.org/officeDocument/2006/relationships" xmlns:m="http://schemas.openxmlformats.org/officeDocument/2006/math" xmlns:v="urn:schemas-microsoft-com:vml" xmlns:wp14="http://schemas.microsoft.com/office/word/2010/wordprocessingDrawing" xmlns:wp="http://schemas.openxmlformats.org/drawingml/2006/wordprocessingDrawing" xmlns:w10="urn:schemas-microsoft-com:office:word" xmlns:w="http://schemas.openxmlformats.org/wordprocessingml/2006/main" xmlns:w14="http://schemas.microsoft.com/office/word/2010/wordml" xmlns:w15="http://schemas.microsoft.com/office/word/2012/wordml" xmlns:w16cex="http://schemas.microsoft.com/office/word/2018/wordml/cex" xmlns:w16cid="http://schemas.microsoft.com/office/word/2016/wordml/cid" xmlns:w16="http://schemas.microsoft.com/office/word/2018/wordml" xmlns:w16du="http://schemas.microsoft.com/office/word/2023/wordml/word16du" xmlns:w16sdtdh="http://schemas.microsoft.com/office/word/2020/wordml/sdtdatahash" xmlns:w16se="http://schemas.microsoft.com/office/word/2015/wordml/symex" xmlns:wpg="http://schemas.microsoft.com/office/word/2010/wordprocessingGroup" xmlns:wpi="http://schemas.microsoft.com/office/word/2010/wordprocessingInk" xmlns:wne="http://schemas.microsoft.com/office/word/2006/wordml" xmlns:wps="http://schemas.microsoft.com/office/word/2010/wordprocessingShape" mc:Ignorable="w14 w15 w16se w16cid w16 w16cex w16sdtdh w16du wp14">
+  <w:footnote w:type="separator" w:id="-1">
+    <w:p>
+      <w:pPr>
+        <w:spacing w:after="0" w:line="240" w:lineRule="auto"/>
+      </w:pPr>
+      <w:r>
+        <w:separator/>
+      </w:r>
+    </w:p>
+  </w:footnote>
+  <w:footnote w:type="continuationSeparator" w:id="0">
+    <w:p>
+      <w:pPr>
+        <w:spacing w:after="0" w:line="240" w:lineRule="auto"/>
+      </w:pPr>
+      <w:r>
+        <w:continuationSeparator/>
+      </w:r>
+    </w:p>
+  </w:footnote>
+</w:footnotes>
+</file>
+
+<file path=word/header1.xml><?xml version="1.0" encoding="utf-8"?>
+<w:hdr xmlns:wpc="http://schemas.microsoft.com/office/word/2010/wordprocessingCanvas" xmlns:cx="http://schemas.microsoft.com/office/drawing/2014/chartex" xmlns:cx1="http://schemas.microsoft.com/office/drawing/2015/9/8/chartex" xmlns:cx2="http://schemas.microsoft.com/office/drawing/2015/10/21/chartex" xmlns:cx3="http://schemas.microsoft.com/office/drawing/2016/5/9/chartex" xmlns:cx4="http://schemas.microsoft.com/office/drawing/2016/5/10/chartex" xmlns:cx5="http://schemas.microsoft.com/office/drawing/2016/5/11/chartex" xmlns:cx6="http://schemas.microsoft.com/office/drawing/2016/5/12/chartex" xmlns:cx7="http://schemas.microsoft.com/office/drawing/2016/5/13/chartex" xmlns:cx8="http://schemas.microsoft.com/office/drawing/2016/5/14/chartex" xmlns:mc="http://schemas.openxmlformats.org/markup-compatibility/2006" xmlns:aink="http://schemas.microsoft.com/office/drawing/2016/ink" xmlns:am3d="http://schemas.microsoft.com/office/drawing/2017/model3d" xmlns:o="urn:schemas-microsoft-com:office:office" xmlns:oel="http://schemas.microsoft.com/office/2019/extlst" xmlns:r="http://schemas.openxmlformats.org/officeDocument/2006/relationships" xmlns:m="http://schemas.openxmlformats.org/officeDocument/2006/math" xmlns:v="urn:schemas-microsoft-com:vml" xmlns:wp14="http://schemas.microsoft.com/office/word/2010/wordprocessingDrawing" xmlns:wp="http://schemas.openxmlformats.org/drawingml/2006/wordprocessingDrawing" xmlns:w10="urn:schemas-microsoft-com:office:word" xmlns:w="http://schemas.openxmlformats.org/wordprocessingml/2006/main" xmlns:w14="http://schemas.microsoft.com/office/word/2010/wordml" xmlns:w15="http://schemas.microsoft.com/office/word/2012/wordml" xmlns:w16cex="http://schemas.microsoft.com/office/word/2018/wordml/cex" xmlns:w16cid="http://schemas.microsoft.com/office/word/2016/wordml/cid" xmlns:w16="http://schemas.microsoft.com/office/word/2018/wordml" xmlns:w16du="http://schemas.microsoft.com/office/word/2023/wordml/word16du" xmlns:w16sdtdh="http://schemas.microsoft.com/office/word/2020/wordml/sdtdatahash" xmlns:w16se="http://schemas.microsoft.com/office/word/2015/wordml/symex" xmlns:wpg="http://schemas.microsoft.com/office/word/2010/wordprocessingGroup" xmlns:wpi="http://schemas.microsoft.com/office/word/2010/wordprocessingInk" xmlns:wne="http://schemas.microsoft.com/office/word/2006/wordml" xmlns:wps="http://schemas.microsoft.com/office/word/2010/wordprocessingShape" mc:Ignorable="w14 w15 w16se w16cid w16 w16cex w16sdtdh w16du wp14">
+  <w:p>
+    <w:pPr>
+      <w:jc w:val="center"/>
+      <w:rPr>
+        <w:b/>
+        <w:bCs/>
+        <w:sz w:val="36"/>
+        <w:szCs w:val="36"/>
+      </w:rPr>
+    </w:pPr>
+    <w:r>
+      <w:rPr>
+        <w:b/>
+        <w:bCs/>
+        <w:sz w:val="36"/>
+        <w:szCs w:val="36"/>
+      </w:rPr>
+      <w:t>Global Internal Audit Standards Readiness Assessment Report</w:t>
+    </w:r>
+  </w:p>
+  <w:p>
+    <w:pPr>
+      <w:pStyle w:val="Header"/>
+      <w:rPr>
+        <w:sz w:val="2"/>
+        <w:szCs w:val="2"/>
+      </w:rPr>
+    </w:pPr>
+  </w:p>
+</w:hdr>
 </file>
 
 <file path=word/styles.xml><?xml version="1.0" encoding="utf-8"?>

</xml_diff>